<commit_message>
updated phase breakdown days and requirement $
</commit_message>
<xml_diff>
--- a/handins/prelimdesign/Phase Breakdown.docx
+++ b/handins/prelimdesign/Phase Breakdown.docx
@@ -85,7 +85,7 @@
           </w:tcPr>
           <w:p>
             <w:r>
-              <w:t>4</w:t>
+              <w:t>1</w:t>
             </w:r>
           </w:p>
         </w:tc>
@@ -110,7 +110,7 @@
           </w:tcPr>
           <w:p>
             <w:r>
-              <w:t>4</w:t>
+              <w:t>1</w:t>
             </w:r>
           </w:p>
         </w:tc>
@@ -132,7 +132,7 @@
           </w:tcPr>
           <w:p>
             <w:r>
-              <w:t>4</w:t>
+              <w:t>2</w:t>
             </w:r>
           </w:p>
         </w:tc>
@@ -154,7 +154,7 @@
           </w:tcPr>
           <w:p>
             <w:r>
-              <w:t>4</w:t>
+              <w:t>3</w:t>
             </w:r>
           </w:p>
         </w:tc>
@@ -176,7 +176,7 @@
           </w:tcPr>
           <w:p>
             <w:r>
-              <w:t>10</w:t>
+              <w:t>3</w:t>
             </w:r>
           </w:p>
         </w:tc>
@@ -222,7 +222,7 @@
           </w:tcPr>
           <w:p>
             <w:r>
-              <w:t>7</w:t>
+              <w:t>1</w:t>
             </w:r>
           </w:p>
         </w:tc>
@@ -244,7 +244,7 @@
           </w:tcPr>
           <w:p>
             <w:r>
-              <w:t>7</w:t>
+              <w:t>3</w:t>
             </w:r>
           </w:p>
         </w:tc>
@@ -266,7 +266,7 @@
           </w:tcPr>
           <w:p>
             <w:r>
-              <w:t>14</w:t>
+              <w:t>5</w:t>
             </w:r>
           </w:p>
         </w:tc>
@@ -288,7 +288,7 @@
           </w:tcPr>
           <w:p>
             <w:r>
-              <w:t>14</w:t>
+              <w:t>3</w:t>
             </w:r>
           </w:p>
         </w:tc>
@@ -349,25 +349,100 @@
           </w:tcPr>
           <w:p>
             <w:r>
+              <w:t>1</w:t>
+            </w:r>
+          </w:p>
+        </w:tc>
+      </w:tr>
+      <w:tr>
+        <w:tc>
+          <w:tcPr>
+            <w:tcW w:w="5328" w:type="dxa"/>
+          </w:tcPr>
+          <w:p>
+            <w:r>
+              <w:t xml:space="preserve">Step </w:t>
+            </w:r>
+            <w:r>
               <w:t>3</w:t>
             </w:r>
-          </w:p>
-        </w:tc>
-      </w:tr>
-      <w:tr>
-        <w:tc>
-          <w:tcPr>
-            <w:tcW w:w="5328" w:type="dxa"/>
-          </w:tcPr>
-          <w:p>
-            <w:r>
-              <w:t xml:space="preserve">Step </w:t>
-            </w:r>
+            <w:r>
+              <w:t>.2: Moveable defensive units</w:t>
+            </w:r>
+          </w:p>
+        </w:tc>
+        <w:tc>
+          <w:tcPr>
+            <w:tcW w:w="3528" w:type="dxa"/>
+          </w:tcPr>
+          <w:p>
+            <w:r>
+              <w:t>1</w:t>
+            </w:r>
+          </w:p>
+        </w:tc>
+      </w:tr>
+      <w:tr>
+        <w:tc>
+          <w:tcPr>
+            <w:tcW w:w="5328" w:type="dxa"/>
+          </w:tcPr>
+          <w:p>
+            <w:r>
+              <w:t>Step 3</w:t>
+            </w:r>
+            <w:r>
+              <w:t>.3: Sending offensive units</w:t>
+            </w:r>
+          </w:p>
+        </w:tc>
+        <w:tc>
+          <w:tcPr>
+            <w:tcW w:w="3528" w:type="dxa"/>
+          </w:tcPr>
+          <w:p>
+            <w:r>
+              <w:t>1</w:t>
+            </w:r>
+          </w:p>
+        </w:tc>
+      </w:tr>
+      <w:tr>
+        <w:tc>
+          <w:tcPr>
+            <w:tcW w:w="5328" w:type="dxa"/>
+          </w:tcPr>
+          <w:p>
+            <w:r>
+              <w:t>Step 3</w:t>
+            </w:r>
+            <w:r>
+              <w:t>.4: Turn system for moving and sending</w:t>
+            </w:r>
+          </w:p>
+        </w:tc>
+        <w:tc>
+          <w:tcPr>
+            <w:tcW w:w="3528" w:type="dxa"/>
+          </w:tcPr>
+          <w:p>
             <w:r>
               <w:t>3</w:t>
             </w:r>
-            <w:r>
-              <w:t>.2: Moveable defensive units</w:t>
+          </w:p>
+        </w:tc>
+      </w:tr>
+      <w:tr>
+        <w:tc>
+          <w:tcPr>
+            <w:tcW w:w="5328" w:type="dxa"/>
+          </w:tcPr>
+          <w:p>
+            <w:r>
+              <w:t>Step 3</w:t>
+            </w:r>
+            <w:r>
+              <w:t>.5: Unit collisions/interactions</w:t>
             </w:r>
           </w:p>
         </w:tc>
@@ -392,81 +467,6 @@
               <w:t>Step 3</w:t>
             </w:r>
             <w:r>
-              <w:t>.3: Sending offensive units</w:t>
-            </w:r>
-          </w:p>
-        </w:tc>
-        <w:tc>
-          <w:tcPr>
-            <w:tcW w:w="3528" w:type="dxa"/>
-          </w:tcPr>
-          <w:p>
-            <w:r>
-              <w:t>2</w:t>
-            </w:r>
-          </w:p>
-        </w:tc>
-      </w:tr>
-      <w:tr>
-        <w:tc>
-          <w:tcPr>
-            <w:tcW w:w="5328" w:type="dxa"/>
-          </w:tcPr>
-          <w:p>
-            <w:r>
-              <w:t>Step 3</w:t>
-            </w:r>
-            <w:r>
-              <w:t>.4: Turn system for moving and sending</w:t>
-            </w:r>
-          </w:p>
-        </w:tc>
-        <w:tc>
-          <w:tcPr>
-            <w:tcW w:w="3528" w:type="dxa"/>
-          </w:tcPr>
-          <w:p>
-            <w:r>
-              <w:t>5</w:t>
-            </w:r>
-          </w:p>
-        </w:tc>
-      </w:tr>
-      <w:tr>
-        <w:tc>
-          <w:tcPr>
-            <w:tcW w:w="5328" w:type="dxa"/>
-          </w:tcPr>
-          <w:p>
-            <w:r>
-              <w:t>Step 3</w:t>
-            </w:r>
-            <w:r>
-              <w:t>.5: Unit collisions/interactions</w:t>
-            </w:r>
-          </w:p>
-        </w:tc>
-        <w:tc>
-          <w:tcPr>
-            <w:tcW w:w="3528" w:type="dxa"/>
-          </w:tcPr>
-          <w:p>
-            <w:r>
-              <w:t>5</w:t>
-            </w:r>
-          </w:p>
-        </w:tc>
-      </w:tr>
-      <w:tr>
-        <w:tc>
-          <w:tcPr>
-            <w:tcW w:w="5328" w:type="dxa"/>
-          </w:tcPr>
-          <w:p>
-            <w:r>
-              <w:t>Step 3</w:t>
-            </w:r>
-            <w:r>
               <w:t>.6 Gaining/spending resources</w:t>
             </w:r>
           </w:p>
@@ -477,7 +477,7 @@
           </w:tcPr>
           <w:p>
             <w:r>
-              <w:t>5</w:t>
+              <w:t>1</w:t>
             </w:r>
           </w:p>
         </w:tc>
@@ -530,7 +530,7 @@
           </w:tcPr>
           <w:p>
             <w:r>
-              <w:t>7</w:t>
+              <w:t>2</w:t>
             </w:r>
           </w:p>
         </w:tc>
@@ -608,7 +608,7 @@
           </w:tcPr>
           <w:p>
             <w:r>
-              <w:t>3</w:t>
+              <w:t>2</w:t>
             </w:r>
           </w:p>
         </w:tc>
@@ -633,7 +633,7 @@
           </w:tcPr>
           <w:p>
             <w:r>
-              <w:t>7</w:t>
+              <w:t>6</w:t>
             </w:r>
           </w:p>
         </w:tc>
@@ -691,7 +691,7 @@
           </w:tcPr>
           <w:p>
             <w:r>
-              <w:t>5</w:t>
+              <w:t>2</w:t>
             </w:r>
           </w:p>
         </w:tc>
@@ -716,6 +716,81 @@
           </w:tcPr>
           <w:p>
             <w:r>
+              <w:t>1</w:t>
+            </w:r>
+          </w:p>
+        </w:tc>
+      </w:tr>
+      <w:tr>
+        <w:tc>
+          <w:tcPr>
+            <w:tcW w:w="5328" w:type="dxa"/>
+          </w:tcPr>
+          <w:p>
+            <w:r>
+              <w:t>Step 5</w:t>
+            </w:r>
+            <w:r>
+              <w:t>.3: Sending moves to host</w:t>
+            </w:r>
+          </w:p>
+        </w:tc>
+        <w:tc>
+          <w:tcPr>
+            <w:tcW w:w="3528" w:type="dxa"/>
+          </w:tcPr>
+          <w:p>
+            <w:r>
+              <w:t>2</w:t>
+            </w:r>
+          </w:p>
+        </w:tc>
+      </w:tr>
+      <w:tr>
+        <w:tc>
+          <w:tcPr>
+            <w:tcW w:w="5328" w:type="dxa"/>
+          </w:tcPr>
+          <w:p>
+            <w:r>
+              <w:t>Step 5</w:t>
+            </w:r>
+            <w:r>
+              <w:t>.4: Host sending moves to other players</w:t>
+            </w:r>
+          </w:p>
+        </w:tc>
+        <w:tc>
+          <w:tcPr>
+            <w:tcW w:w="3528" w:type="dxa"/>
+          </w:tcPr>
+          <w:p>
+            <w:r>
+              <w:t>1</w:t>
+            </w:r>
+          </w:p>
+        </w:tc>
+      </w:tr>
+      <w:tr>
+        <w:tc>
+          <w:tcPr>
+            <w:tcW w:w="5328" w:type="dxa"/>
+          </w:tcPr>
+          <w:p>
+            <w:r>
+              <w:t>Step 5</w:t>
+            </w:r>
+            <w:r>
+              <w:t>.5: Displaying results of move in GUI</w:t>
+            </w:r>
+          </w:p>
+        </w:tc>
+        <w:tc>
+          <w:tcPr>
+            <w:tcW w:w="3528" w:type="dxa"/>
+          </w:tcPr>
+          <w:p>
+            <w:r>
               <w:t>3</w:t>
             </w:r>
           </w:p>
@@ -731,32 +806,7 @@
               <w:t>Step 5</w:t>
             </w:r>
             <w:r>
-              <w:t>.3: Sending moves to host</w:t>
-            </w:r>
-          </w:p>
-        </w:tc>
-        <w:tc>
-          <w:tcPr>
-            <w:tcW w:w="3528" w:type="dxa"/>
-          </w:tcPr>
-          <w:p>
-            <w:r>
-              <w:t>3</w:t>
-            </w:r>
-          </w:p>
-        </w:tc>
-      </w:tr>
-      <w:tr>
-        <w:tc>
-          <w:tcPr>
-            <w:tcW w:w="5328" w:type="dxa"/>
-          </w:tcPr>
-          <w:p>
-            <w:r>
-              <w:t>Step 5</w:t>
-            </w:r>
-            <w:r>
-              <w:t>.4: Host sending moves to other players</w:t>
+              <w:t>.6: Game termination/cleanup</w:t>
             </w:r>
           </w:p>
         </w:tc>
@@ -767,56 +817,6 @@
           <w:p>
             <w:r>
               <w:t>1</w:t>
-            </w:r>
-          </w:p>
-        </w:tc>
-      </w:tr>
-      <w:tr>
-        <w:tc>
-          <w:tcPr>
-            <w:tcW w:w="5328" w:type="dxa"/>
-          </w:tcPr>
-          <w:p>
-            <w:r>
-              <w:t>Step 5</w:t>
-            </w:r>
-            <w:r>
-              <w:t>.5: Displaying results of move in GUI</w:t>
-            </w:r>
-          </w:p>
-        </w:tc>
-        <w:tc>
-          <w:tcPr>
-            <w:tcW w:w="3528" w:type="dxa"/>
-          </w:tcPr>
-          <w:p>
-            <w:r>
-              <w:t>5</w:t>
-            </w:r>
-          </w:p>
-        </w:tc>
-      </w:tr>
-      <w:tr>
-        <w:tc>
-          <w:tcPr>
-            <w:tcW w:w="5328" w:type="dxa"/>
-          </w:tcPr>
-          <w:p>
-            <w:r>
-              <w:t>Step 5</w:t>
-            </w:r>
-            <w:r>
-              <w:t>.6: Game termination/cleanup</w:t>
-            </w:r>
-          </w:p>
-        </w:tc>
-        <w:tc>
-          <w:tcPr>
-            <w:tcW w:w="3528" w:type="dxa"/>
-          </w:tcPr>
-          <w:p>
-            <w:r>
-              <w:t>3</w:t>
             </w:r>
           </w:p>
         </w:tc>
@@ -869,6 +869,31 @@
           </w:tcPr>
           <w:p>
             <w:r>
+              <w:t>1</w:t>
+            </w:r>
+          </w:p>
+        </w:tc>
+      </w:tr>
+      <w:tr>
+        <w:tc>
+          <w:tcPr>
+            <w:tcW w:w="5328" w:type="dxa"/>
+          </w:tcPr>
+          <w:p>
+            <w:r>
+              <w:t>Step 6</w:t>
+            </w:r>
+            <w:r>
+              <w:t>.2: Map generation</w:t>
+            </w:r>
+          </w:p>
+        </w:tc>
+        <w:tc>
+          <w:tcPr>
+            <w:tcW w:w="3528" w:type="dxa"/>
+          </w:tcPr>
+          <w:p>
+            <w:r>
               <w:t>5</w:t>
             </w:r>
           </w:p>
@@ -884,17 +909,17 @@
               <w:t>Step 6</w:t>
             </w:r>
             <w:r>
-              <w:t>.2: Map generation</w:t>
-            </w:r>
-          </w:p>
-        </w:tc>
-        <w:tc>
-          <w:tcPr>
-            <w:tcW w:w="3528" w:type="dxa"/>
-          </w:tcPr>
-          <w:p>
-            <w:r>
-              <w:t>7</w:t>
+              <w:t>.3: Upgrades - unit diversity</w:t>
+            </w:r>
+          </w:p>
+        </w:tc>
+        <w:tc>
+          <w:tcPr>
+            <w:tcW w:w="3528" w:type="dxa"/>
+          </w:tcPr>
+          <w:p>
+            <w:r>
+              <w:t>8</w:t>
             </w:r>
           </w:p>
         </w:tc>
@@ -909,31 +934,6 @@
               <w:t>Step 6</w:t>
             </w:r>
             <w:r>
-              <w:t>.3: Upgrades - unit diversity</w:t>
-            </w:r>
-          </w:p>
-        </w:tc>
-        <w:tc>
-          <w:tcPr>
-            <w:tcW w:w="3528" w:type="dxa"/>
-          </w:tcPr>
-          <w:p>
-            <w:r>
-              <w:t>20</w:t>
-            </w:r>
-          </w:p>
-        </w:tc>
-      </w:tr>
-      <w:tr>
-        <w:tc>
-          <w:tcPr>
-            <w:tcW w:w="5328" w:type="dxa"/>
-          </w:tcPr>
-          <w:p>
-            <w:r>
-              <w:t>Step 6</w:t>
-            </w:r>
-            <w:r>
               <w:t>.4: Balance with new units/upgrades</w:t>
             </w:r>
           </w:p>
@@ -944,7 +944,7 @@
           </w:tcPr>
           <w:p>
             <w:r>
-              <w:t>4</w:t>
+              <w:t>2</w:t>
             </w:r>
           </w:p>
         </w:tc>
@@ -972,7 +972,10 @@
           </w:tcPr>
           <w:p>
             <w:r>
-              <w:t>13</w:t>
+              <w:t>1</w:t>
+            </w:r>
+            <w:r>
+              <w:t>0</w:t>
             </w:r>
           </w:p>
         </w:tc>
@@ -1149,7 +1152,6 @@
   </w:style>
   <w:style w:type="character" w:default="1" w:styleId="DefaultParagraphFont">
     <w:name w:val="Default Paragraph Font"/>
-    <w:semiHidden/>
     <w:unhideWhenUsed/>
   </w:style>
   <w:style w:type="table" w:default="1" w:styleId="TableNormal">

</xml_diff>